<commit_message>
ADMIN: Task preparation for projects.
</commit_message>
<xml_diff>
--- a/Tools/assignment_maker/word/planning/.templates/15_proposal/task.docx
+++ b/Tools/assignment_maker/word/planning/.templates/15_proposal/task.docx
@@ -321,7 +321,16 @@
           <w:kern w:val="0"/>
           <w:lang w:eastAsia="en-AU"/>
         </w:rPr>
-        <w:t>Story Cards of your project</w:t>
+        <w:t>Project Story</w:t>
+      </w:r>
+      <w:r>
+        <w:rPr>
+          <w:rFonts w:ascii="Segoe UI" w:hAnsi="Segoe UI" w:cs="Segoe UI"/>
+          <w:color w:val="24292F"/>
+          <w:kern w:val="0"/>
+          <w:lang w:eastAsia="en-AU"/>
+        </w:rPr>
+        <w:t xml:space="preserve"> Cards of your project</w:t>
       </w:r>
     </w:p>
     <w:p>

</xml_diff>